<commit_message>
Cambios en archivo WRITE UP: agregadas capturas de pantallas de funcion sinespacio y acercade
</commit_message>
<xml_diff>
--- a/WRITE UP.docx
+++ b/WRITE UP.docx
@@ -1214,6 +1214,83 @@
     </w:p>
     <w:p>
       <w:pPr>
+        <w:pStyle w:val="NormalWeb"/>
+        <w:shd w:val="clear" w:color="auto" w:fill="FFFFFF"/>
+        <w:spacing w:before="0" w:beforeAutospacing="0" w:after="150" w:afterAutospacing="0" w:line="388" w:lineRule="atLeast"/>
+        <w:jc w:val="both"/>
+        <w:rPr>
+          <w:noProof/>
+        </w:rPr>
+      </w:pPr>
+    </w:p>
+    <w:p>
+      <w:pPr>
+        <w:pStyle w:val="NormalWeb"/>
+        <w:shd w:val="clear" w:color="auto" w:fill="FFFFFF"/>
+        <w:spacing w:before="0" w:beforeAutospacing="0" w:after="150" w:afterAutospacing="0" w:line="388" w:lineRule="atLeast"/>
+        <w:jc w:val="both"/>
+        <w:rPr>
+          <w:noProof/>
+        </w:rPr>
+      </w:pPr>
+    </w:p>
+    <w:p>
+      <w:pPr>
+        <w:pStyle w:val="NormalWeb"/>
+        <w:shd w:val="clear" w:color="auto" w:fill="FFFFFF"/>
+        <w:spacing w:before="0" w:beforeAutospacing="0" w:after="150" w:afterAutospacing="0" w:line="388" w:lineRule="atLeast"/>
+        <w:jc w:val="both"/>
+        <w:rPr>
+          <w:noProof/>
+        </w:rPr>
+      </w:pPr>
+    </w:p>
+    <w:p>
+      <w:pPr>
+        <w:pStyle w:val="NormalWeb"/>
+        <w:shd w:val="clear" w:color="auto" w:fill="FFFFFF"/>
+        <w:spacing w:before="0" w:beforeAutospacing="0" w:after="150" w:afterAutospacing="0" w:line="388" w:lineRule="atLeast"/>
+        <w:jc w:val="both"/>
+        <w:rPr>
+          <w:noProof/>
+        </w:rPr>
+      </w:pPr>
+    </w:p>
+    <w:p>
+      <w:pPr>
+        <w:pStyle w:val="NormalWeb"/>
+        <w:shd w:val="clear" w:color="auto" w:fill="FFFFFF"/>
+        <w:spacing w:before="0" w:beforeAutospacing="0" w:after="150" w:afterAutospacing="0" w:line="388" w:lineRule="atLeast"/>
+        <w:jc w:val="both"/>
+        <w:rPr>
+          <w:noProof/>
+        </w:rPr>
+      </w:pPr>
+    </w:p>
+    <w:p>
+      <w:pPr>
+        <w:pStyle w:val="NormalWeb"/>
+        <w:shd w:val="clear" w:color="auto" w:fill="FFFFFF"/>
+        <w:spacing w:before="0" w:beforeAutospacing="0" w:after="150" w:afterAutospacing="0" w:line="388" w:lineRule="atLeast"/>
+        <w:jc w:val="both"/>
+        <w:rPr>
+          <w:noProof/>
+        </w:rPr>
+      </w:pPr>
+    </w:p>
+    <w:p>
+      <w:pPr>
+        <w:pStyle w:val="NormalWeb"/>
+        <w:shd w:val="clear" w:color="auto" w:fill="FFFFFF"/>
+        <w:spacing w:before="0" w:beforeAutospacing="0" w:after="150" w:afterAutospacing="0" w:line="388" w:lineRule="atLeast"/>
+        <w:jc w:val="both"/>
+        <w:rPr>
+          <w:noProof/>
+        </w:rPr>
+      </w:pPr>
+    </w:p>
+    <w:p>
+      <w:pPr>
         <w:pStyle w:val="IntenseQuote"/>
         <w:numPr>
           <w:ilvl w:val="0"/>
@@ -1226,6 +1303,7 @@
           <w:b w:val="0"/>
           <w:bCs w:val="0"/>
         </w:rPr>
+        <w:lastRenderedPageBreak/>
         <w:t>Archivo sin Espacios</w:t>
       </w:r>
     </w:p>
@@ -1244,7 +1322,6 @@
           <w:noProof/>
           <w:lang w:val="en-US" w:eastAsia="en-US"/>
         </w:rPr>
-        <w:lastRenderedPageBreak/>
         <w:drawing>
           <wp:inline distT="0" distB="0" distL="0" distR="0" wp14:anchorId="609214CB" wp14:editId="01BF40EE">
             <wp:extent cx="3921369" cy="2386195"/>
@@ -1382,6 +1459,67 @@
     </w:p>
     <w:p>
       <w:pPr>
+        <w:spacing w:after="200"/>
+        <w:jc w:val="center"/>
+        <w:rPr>
+          <w:noProof/>
+        </w:rPr>
+      </w:pPr>
+    </w:p>
+    <w:p>
+      <w:pPr>
+        <w:spacing w:after="200"/>
+        <w:rPr>
+          <w:noProof/>
+        </w:rPr>
+      </w:pPr>
+    </w:p>
+    <w:p>
+      <w:pPr>
+        <w:spacing w:after="200"/>
+        <w:rPr>
+          <w:noProof/>
+        </w:rPr>
+      </w:pPr>
+    </w:p>
+    <w:p>
+      <w:pPr>
+        <w:spacing w:after="200"/>
+        <w:rPr>
+          <w:noProof/>
+        </w:rPr>
+      </w:pPr>
+    </w:p>
+    <w:p>
+      <w:pPr>
+        <w:spacing w:after="200"/>
+        <w:rPr>
+          <w:noProof/>
+        </w:rPr>
+      </w:pPr>
+    </w:p>
+    <w:p>
+      <w:pPr>
+        <w:spacing w:after="200"/>
+        <w:rPr>
+          <w:noProof/>
+        </w:rPr>
+      </w:pPr>
+    </w:p>
+    <w:p>
+      <w:pPr>
+        <w:spacing w:after="200"/>
+        <w:rPr>
+          <w:rFonts w:ascii="Times New Roman" w:eastAsia="Times New Roman" w:hAnsi="Times New Roman" w:cs="Times New Roman"/>
+          <w:noProof/>
+          <w:color w:val="auto"/>
+          <w:sz w:val="24"/>
+          <w:szCs w:val="24"/>
+        </w:rPr>
+      </w:pPr>
+    </w:p>
+    <w:p>
+      <w:pPr>
         <w:pStyle w:val="IntenseQuote"/>
         <w:numPr>
           <w:ilvl w:val="0"/>
@@ -1397,6 +1535,7 @@
           <w:b w:val="0"/>
           <w:bCs w:val="0"/>
         </w:rPr>
+        <w:lastRenderedPageBreak/>
         <w:t>Archivo al revés</w:t>
       </w:r>
     </w:p>
@@ -1416,7 +1555,6 @@
           <w:noProof/>
           <w:lang w:val="en-US" w:eastAsia="en-US"/>
         </w:rPr>
-        <w:lastRenderedPageBreak/>
         <w:drawing>
           <wp:inline distT="0" distB="0" distL="0" distR="0" wp14:anchorId="0E23CFBC" wp14:editId="0EE515C6">
             <wp:extent cx="3683977" cy="2213515"/>
@@ -1545,6 +1683,78 @@
     </w:p>
     <w:p>
       <w:pPr>
+        <w:pStyle w:val="NormalWeb"/>
+        <w:shd w:val="clear" w:color="auto" w:fill="FFFFFF"/>
+        <w:spacing w:before="0" w:beforeAutospacing="0" w:after="150" w:afterAutospacing="0" w:line="388" w:lineRule="atLeast"/>
+        <w:ind w:left="360"/>
+        <w:jc w:val="center"/>
+        <w:rPr>
+          <w:noProof/>
+        </w:rPr>
+      </w:pPr>
+    </w:p>
+    <w:p>
+      <w:pPr>
+        <w:pStyle w:val="NormalWeb"/>
+        <w:shd w:val="clear" w:color="auto" w:fill="FFFFFF"/>
+        <w:spacing w:before="0" w:beforeAutospacing="0" w:after="150" w:afterAutospacing="0" w:line="388" w:lineRule="atLeast"/>
+        <w:ind w:left="360"/>
+        <w:jc w:val="center"/>
+        <w:rPr>
+          <w:noProof/>
+        </w:rPr>
+      </w:pPr>
+    </w:p>
+    <w:p>
+      <w:pPr>
+        <w:pStyle w:val="NormalWeb"/>
+        <w:shd w:val="clear" w:color="auto" w:fill="FFFFFF"/>
+        <w:spacing w:before="0" w:beforeAutospacing="0" w:after="150" w:afterAutospacing="0" w:line="388" w:lineRule="atLeast"/>
+        <w:ind w:left="360"/>
+        <w:jc w:val="center"/>
+        <w:rPr>
+          <w:noProof/>
+        </w:rPr>
+      </w:pPr>
+    </w:p>
+    <w:p>
+      <w:pPr>
+        <w:pStyle w:val="NormalWeb"/>
+        <w:shd w:val="clear" w:color="auto" w:fill="FFFFFF"/>
+        <w:spacing w:before="0" w:beforeAutospacing="0" w:after="150" w:afterAutospacing="0" w:line="388" w:lineRule="atLeast"/>
+        <w:ind w:left="360"/>
+        <w:jc w:val="center"/>
+        <w:rPr>
+          <w:noProof/>
+        </w:rPr>
+      </w:pPr>
+    </w:p>
+    <w:p>
+      <w:pPr>
+        <w:pStyle w:val="NormalWeb"/>
+        <w:shd w:val="clear" w:color="auto" w:fill="FFFFFF"/>
+        <w:spacing w:before="0" w:beforeAutospacing="0" w:after="150" w:afterAutospacing="0" w:line="388" w:lineRule="atLeast"/>
+        <w:ind w:left="360"/>
+        <w:jc w:val="center"/>
+        <w:rPr>
+          <w:noProof/>
+        </w:rPr>
+      </w:pPr>
+    </w:p>
+    <w:p>
+      <w:pPr>
+        <w:pStyle w:val="NormalWeb"/>
+        <w:shd w:val="clear" w:color="auto" w:fill="FFFFFF"/>
+        <w:spacing w:before="0" w:beforeAutospacing="0" w:after="150" w:afterAutospacing="0" w:line="388" w:lineRule="atLeast"/>
+        <w:ind w:left="360"/>
+        <w:jc w:val="center"/>
+        <w:rPr>
+          <w:noProof/>
+        </w:rPr>
+      </w:pPr>
+    </w:p>
+    <w:p>
+      <w:pPr>
         <w:pStyle w:val="IntenseQuote"/>
         <w:numPr>
           <w:ilvl w:val="0"/>
@@ -1560,7 +1770,16 @@
           <w:b w:val="0"/>
           <w:bCs w:val="0"/>
         </w:rPr>
-        <w:t>A cerca de…</w:t>
+        <w:lastRenderedPageBreak/>
+        <w:t>A</w:t>
+      </w:r>
+      <w:r>
+        <w:rPr>
+          <w:rStyle w:val="Strong"/>
+          <w:b w:val="0"/>
+          <w:bCs w:val="0"/>
+        </w:rPr>
+        <w:t>cerca de…</w:t>
       </w:r>
     </w:p>
     <w:p>
@@ -1615,8 +1834,11 @@
     <w:p/>
     <w:p>
       <w:pPr>
-        <w:jc w:val="center"/>
-      </w:pPr>
+        <w:spacing w:after="200"/>
+      </w:pPr>
+      <w:r>
+        <w:br w:type="page"/>
+      </w:r>
     </w:p>
     <w:p>
       <w:pPr>
@@ -1629,6 +1851,7 @@
         <w:rPr>
           <w:lang w:val="es-ES"/>
         </w:rPr>
+        <w:lastRenderedPageBreak/>
         <w:t>Programa en MIPS</w:t>
       </w:r>
     </w:p>
@@ -1917,8 +2140,6 @@
           <w:lang w:val="es-ES" w:eastAsia="en-US"/>
         </w:rPr>
       </w:pPr>
-      <w:bookmarkStart w:id="0" w:name="_GoBack"/>
-      <w:bookmarkEnd w:id="0"/>
     </w:p>
     <w:p>
       <w:pPr>
@@ -2052,42 +2273,206 @@
     </w:p>
     <w:p>
       <w:pPr>
+        <w:spacing w:after="200"/>
+      </w:pPr>
+      <w:r>
+        <w:br w:type="page"/>
+      </w:r>
+    </w:p>
+    <w:p>
+      <w:pPr>
+        <w:pStyle w:val="IntenseQuote"/>
+        <w:numPr>
+          <w:ilvl w:val="0"/>
+          <w:numId w:val="18"/>
+        </w:numPr>
+      </w:pPr>
+      <w:r>
+        <w:lastRenderedPageBreak/>
+        <w:t>Archivo Sin Espacios</w:t>
+      </w:r>
+    </w:p>
+    <w:p>
+      <w:pPr>
+        <w:pStyle w:val="NormalWeb"/>
+        <w:shd w:val="clear" w:color="auto" w:fill="FFFFFF"/>
+        <w:spacing w:before="0" w:beforeAutospacing="0" w:after="150" w:afterAutospacing="0" w:line="388" w:lineRule="atLeast"/>
+        <w:jc w:val="both"/>
+        <w:rPr>
+          <w:noProof/>
+        </w:rPr>
+      </w:pPr>
+      <w:r>
+        <w:rPr>
+          <w:noProof/>
+        </w:rPr>
+        <w:t>El sistema genera el archivo “sinespacios.txt”</w:t>
+      </w:r>
+      <w:r>
+        <w:rPr>
+          <w:noProof/>
+        </w:rPr>
+        <w:t xml:space="preserve"> en la misma ubicación donde MARS.</w:t>
+      </w:r>
+      <w:r>
+        <w:rPr>
+          <w:noProof/>
+        </w:rPr>
+        <w:t xml:space="preserve">jar </w:t>
+      </w:r>
+      <w:r>
+        <w:rPr>
+          <w:noProof/>
+        </w:rPr>
+        <w:t>se encuentre</w:t>
+      </w:r>
+      <w:r>
+        <w:rPr>
+          <w:noProof/>
+        </w:rPr>
+        <w:t>, dicho archivo contiene el texto del archivo cargado donde se elimira los espacios que existan entre las palabras.</w:t>
+      </w:r>
+    </w:p>
+    <w:p>
+      <w:pPr>
+        <w:pStyle w:val="NormalWeb"/>
+        <w:shd w:val="clear" w:color="auto" w:fill="FFFFFF"/>
+        <w:spacing w:before="0" w:beforeAutospacing="0" w:after="150" w:afterAutospacing="0" w:line="388" w:lineRule="atLeast"/>
+        <w:jc w:val="both"/>
+        <w:rPr>
+          <w:noProof/>
+          <w:lang w:val="en-US"/>
+        </w:rPr>
+      </w:pPr>
+      <w:r>
+        <w:rPr>
+          <w:noProof/>
+          <w:lang w:val="en-US"/>
+        </w:rPr>
+        <w:pict>
+          <v:shapetype id="_x0000_t75" coordsize="21600,21600" o:spt="75" o:preferrelative="t" path="m@4@5l@4@11@9@11@9@5xe" filled="f" stroked="f">
+            <v:stroke joinstyle="miter"/>
+            <v:formulas>
+              <v:f eqn="if lineDrawn pixelLineWidth 0"/>
+              <v:f eqn="sum @0 1 0"/>
+              <v:f eqn="sum 0 0 @1"/>
+              <v:f eqn="prod @2 1 2"/>
+              <v:f eqn="prod @3 21600 pixelWidth"/>
+              <v:f eqn="prod @3 21600 pixelHeight"/>
+              <v:f eqn="sum @0 0 1"/>
+              <v:f eqn="prod @6 1 2"/>
+              <v:f eqn="prod @7 21600 pixelWidth"/>
+              <v:f eqn="sum @8 21600 0"/>
+              <v:f eqn="prod @7 21600 pixelHeight"/>
+              <v:f eqn="sum @10 21600 0"/>
+            </v:formulas>
+            <v:path o:extrusionok="f" gradientshapeok="t" o:connecttype="rect"/>
+            <o:lock v:ext="edit" aspectratio="t"/>
+          </v:shapetype>
+          <v:shape id="_x0000_i1026" type="#_x0000_t75" style="width:467.25pt;height:60pt">
+            <v:imagedata r:id="rId22" o:title="Untitled2"/>
+          </v:shape>
+        </w:pict>
+      </w:r>
+    </w:p>
+    <w:p>
+      <w:pPr>
+        <w:pStyle w:val="NormalWeb"/>
+        <w:shd w:val="clear" w:color="auto" w:fill="FFFFFF"/>
+        <w:spacing w:before="0" w:beforeAutospacing="0" w:after="150" w:afterAutospacing="0" w:line="388" w:lineRule="atLeast"/>
+        <w:jc w:val="both"/>
+        <w:rPr>
+          <w:noProof/>
+        </w:rPr>
+      </w:pPr>
+      <w:r>
+        <w:rPr>
+          <w:noProof/>
+        </w:rPr>
+        <w:t>A continuación se muestra una imagen con los resultados del archivo creado.</w:t>
+      </w:r>
+    </w:p>
+    <w:p>
+      <w:pPr>
+        <w:pStyle w:val="NormalWeb"/>
+        <w:shd w:val="clear" w:color="auto" w:fill="FFFFFF"/>
+        <w:spacing w:before="0" w:beforeAutospacing="0" w:after="150" w:afterAutospacing="0" w:line="388" w:lineRule="atLeast"/>
+        <w:jc w:val="both"/>
+        <w:rPr>
+          <w:noProof/>
+        </w:rPr>
+      </w:pPr>
+      <w:r>
+        <w:rPr>
+          <w:noProof/>
+        </w:rPr>
+        <w:pict>
+          <v:shape id="_x0000_i1025" type="#_x0000_t75" style="width:468pt;height:163.5pt">
+            <v:imagedata r:id="rId23" o:title="Untitled"/>
+          </v:shape>
+        </w:pict>
+      </w:r>
+    </w:p>
+    <w:p/>
+    <w:p/>
+    <w:p/>
+    <w:p/>
+    <w:p>
+      <w:pPr>
         <w:jc w:val="center"/>
       </w:pPr>
     </w:p>
-    <w:p>
-      <w:pPr>
-        <w:jc w:val="center"/>
-      </w:pPr>
-    </w:p>
-    <w:p>
-      <w:pPr>
-        <w:jc w:val="center"/>
-      </w:pPr>
-    </w:p>
-    <w:p>
-      <w:pPr>
-        <w:jc w:val="center"/>
-      </w:pPr>
-    </w:p>
-    <w:p>
-      <w:pPr>
-        <w:jc w:val="center"/>
-      </w:pPr>
-    </w:p>
-    <w:p>
-      <w:pPr>
-        <w:jc w:val="center"/>
-      </w:pPr>
-    </w:p>
-    <w:p>
-      <w:pPr>
-        <w:jc w:val="center"/>
-      </w:pPr>
-    </w:p>
     <w:p/>
+    <w:p>
+      <w:pPr>
+        <w:rPr>
+          <w:b/>
+        </w:rPr>
+      </w:pPr>
+      <w:r>
+        <w:rPr>
+          <w:b/>
+        </w:rPr>
+        <w:t>FALTA EL ARCHIVO AL REVES AQUI</w:t>
+      </w:r>
+      <w:bookmarkStart w:id="0" w:name="_GoBack"/>
+      <w:bookmarkEnd w:id="0"/>
+    </w:p>
+    <w:p/>
+    <w:p/>
+    <w:p/>
+    <w:p/>
+    <w:p/>
+    <w:p/>
+    <w:p/>
+    <w:p/>
+    <w:p/>
+    <w:p/>
+    <w:p/>
+    <w:p>
+      <w:pPr>
+        <w:pStyle w:val="IntenseQuote"/>
+        <w:numPr>
+          <w:ilvl w:val="0"/>
+          <w:numId w:val="20"/>
+        </w:numPr>
+      </w:pPr>
+      <w:r>
+        <w:lastRenderedPageBreak/>
+        <w:t>Acerca de…</w:t>
+      </w:r>
+    </w:p>
+    <w:p>
+      <w:r>
+        <w:pict>
+          <v:shape id="_x0000_i1027" type="#_x0000_t75" style="width:467.25pt;height:116.25pt">
+            <v:imagedata r:id="rId24" o:title="Untitled3"/>
+          </v:shape>
+        </w:pict>
+      </w:r>
+    </w:p>
     <w:sectPr>
-      <w:footerReference w:type="default" r:id="rId22"/>
+      <w:footerReference w:type="default" r:id="rId25"/>
       <w:pgSz w:w="12240" w:h="15840"/>
       <w:pgMar w:top="1440" w:right="1440" w:bottom="1440" w:left="1440" w:header="720" w:footer="720" w:gutter="0"/>
       <w:pgBorders w:offsetFrom="page">
@@ -2229,7 +2614,7 @@
                                   <w:color w:val="4F81BD" w:themeColor="accent1"/>
                                   <w:lang w:val="es-ES"/>
                                 </w:rPr>
-                                <w:t>6</w:t>
+                                <w:t>10</w:t>
                               </w:r>
                               <w:r>
                                 <w:rPr>
@@ -2288,7 +2673,7 @@
                             <w:color w:val="4F81BD" w:themeColor="accent1"/>
                             <w:lang w:val="es-ES"/>
                           </w:rPr>
-                          <w:t>6</w:t>
+                          <w:t>10</w:t>
                         </w:r>
                         <w:r>
                           <w:rPr>
@@ -2606,6 +2991,184 @@
     </w:lvl>
   </w:abstractNum>
   <w:abstractNum w:abstractNumId="3" w15:restartNumberingAfterBreak="0">
+    <w:nsid w:val="2F587542"/>
+    <w:multiLevelType w:val="hybridMultilevel"/>
+    <w:tmpl w:val="9084B7D8"/>
+    <w:lvl w:ilvl="0" w:tplc="94203ACC">
+      <w:start w:val="2"/>
+      <w:numFmt w:val="decimal"/>
+      <w:lvlText w:val="%1."/>
+      <w:lvlJc w:val="left"/>
+      <w:pPr>
+        <w:ind w:left="720" w:hanging="360"/>
+      </w:pPr>
+      <w:rPr>
+        <w:rFonts w:hint="default"/>
+      </w:rPr>
+    </w:lvl>
+    <w:lvl w:ilvl="1" w:tplc="04090019" w:tentative="1">
+      <w:start w:val="1"/>
+      <w:numFmt w:val="lowerLetter"/>
+      <w:lvlText w:val="%2."/>
+      <w:lvlJc w:val="left"/>
+      <w:pPr>
+        <w:ind w:left="1440" w:hanging="360"/>
+      </w:pPr>
+    </w:lvl>
+    <w:lvl w:ilvl="2" w:tplc="0409001B" w:tentative="1">
+      <w:start w:val="1"/>
+      <w:numFmt w:val="lowerRoman"/>
+      <w:lvlText w:val="%3."/>
+      <w:lvlJc w:val="right"/>
+      <w:pPr>
+        <w:ind w:left="2160" w:hanging="180"/>
+      </w:pPr>
+    </w:lvl>
+    <w:lvl w:ilvl="3" w:tplc="0409000F" w:tentative="1">
+      <w:start w:val="1"/>
+      <w:numFmt w:val="decimal"/>
+      <w:lvlText w:val="%4."/>
+      <w:lvlJc w:val="left"/>
+      <w:pPr>
+        <w:ind w:left="2880" w:hanging="360"/>
+      </w:pPr>
+    </w:lvl>
+    <w:lvl w:ilvl="4" w:tplc="04090019" w:tentative="1">
+      <w:start w:val="1"/>
+      <w:numFmt w:val="lowerLetter"/>
+      <w:lvlText w:val="%5."/>
+      <w:lvlJc w:val="left"/>
+      <w:pPr>
+        <w:ind w:left="3600" w:hanging="360"/>
+      </w:pPr>
+    </w:lvl>
+    <w:lvl w:ilvl="5" w:tplc="0409001B" w:tentative="1">
+      <w:start w:val="1"/>
+      <w:numFmt w:val="lowerRoman"/>
+      <w:lvlText w:val="%6."/>
+      <w:lvlJc w:val="right"/>
+      <w:pPr>
+        <w:ind w:left="4320" w:hanging="180"/>
+      </w:pPr>
+    </w:lvl>
+    <w:lvl w:ilvl="6" w:tplc="0409000F" w:tentative="1">
+      <w:start w:val="1"/>
+      <w:numFmt w:val="decimal"/>
+      <w:lvlText w:val="%7."/>
+      <w:lvlJc w:val="left"/>
+      <w:pPr>
+        <w:ind w:left="5040" w:hanging="360"/>
+      </w:pPr>
+    </w:lvl>
+    <w:lvl w:ilvl="7" w:tplc="04090019" w:tentative="1">
+      <w:start w:val="1"/>
+      <w:numFmt w:val="lowerLetter"/>
+      <w:lvlText w:val="%8."/>
+      <w:lvlJc w:val="left"/>
+      <w:pPr>
+        <w:ind w:left="5760" w:hanging="360"/>
+      </w:pPr>
+    </w:lvl>
+    <w:lvl w:ilvl="8" w:tplc="0409001B" w:tentative="1">
+      <w:start w:val="1"/>
+      <w:numFmt w:val="lowerRoman"/>
+      <w:lvlText w:val="%9."/>
+      <w:lvlJc w:val="right"/>
+      <w:pPr>
+        <w:ind w:left="6480" w:hanging="180"/>
+      </w:pPr>
+    </w:lvl>
+  </w:abstractNum>
+  <w:abstractNum w:abstractNumId="4" w15:restartNumberingAfterBreak="0">
+    <w:nsid w:val="3A593173"/>
+    <w:multiLevelType w:val="hybridMultilevel"/>
+    <w:tmpl w:val="7F50B210"/>
+    <w:lvl w:ilvl="0" w:tplc="66D43C86">
+      <w:start w:val="4"/>
+      <w:numFmt w:val="decimal"/>
+      <w:lvlText w:val="%1."/>
+      <w:lvlJc w:val="left"/>
+      <w:pPr>
+        <w:ind w:left="720" w:hanging="360"/>
+      </w:pPr>
+      <w:rPr>
+        <w:rFonts w:hint="default"/>
+      </w:rPr>
+    </w:lvl>
+    <w:lvl w:ilvl="1" w:tplc="04090019" w:tentative="1">
+      <w:start w:val="1"/>
+      <w:numFmt w:val="lowerLetter"/>
+      <w:lvlText w:val="%2."/>
+      <w:lvlJc w:val="left"/>
+      <w:pPr>
+        <w:ind w:left="1440" w:hanging="360"/>
+      </w:pPr>
+    </w:lvl>
+    <w:lvl w:ilvl="2" w:tplc="0409001B" w:tentative="1">
+      <w:start w:val="1"/>
+      <w:numFmt w:val="lowerRoman"/>
+      <w:lvlText w:val="%3."/>
+      <w:lvlJc w:val="right"/>
+      <w:pPr>
+        <w:ind w:left="2160" w:hanging="180"/>
+      </w:pPr>
+    </w:lvl>
+    <w:lvl w:ilvl="3" w:tplc="0409000F" w:tentative="1">
+      <w:start w:val="1"/>
+      <w:numFmt w:val="decimal"/>
+      <w:lvlText w:val="%4."/>
+      <w:lvlJc w:val="left"/>
+      <w:pPr>
+        <w:ind w:left="2880" w:hanging="360"/>
+      </w:pPr>
+    </w:lvl>
+    <w:lvl w:ilvl="4" w:tplc="04090019" w:tentative="1">
+      <w:start w:val="1"/>
+      <w:numFmt w:val="lowerLetter"/>
+      <w:lvlText w:val="%5."/>
+      <w:lvlJc w:val="left"/>
+      <w:pPr>
+        <w:ind w:left="3600" w:hanging="360"/>
+      </w:pPr>
+    </w:lvl>
+    <w:lvl w:ilvl="5" w:tplc="0409001B" w:tentative="1">
+      <w:start w:val="1"/>
+      <w:numFmt w:val="lowerRoman"/>
+      <w:lvlText w:val="%6."/>
+      <w:lvlJc w:val="right"/>
+      <w:pPr>
+        <w:ind w:left="4320" w:hanging="180"/>
+      </w:pPr>
+    </w:lvl>
+    <w:lvl w:ilvl="6" w:tplc="0409000F" w:tentative="1">
+      <w:start w:val="1"/>
+      <w:numFmt w:val="decimal"/>
+      <w:lvlText w:val="%7."/>
+      <w:lvlJc w:val="left"/>
+      <w:pPr>
+        <w:ind w:left="5040" w:hanging="360"/>
+      </w:pPr>
+    </w:lvl>
+    <w:lvl w:ilvl="7" w:tplc="04090019" w:tentative="1">
+      <w:start w:val="1"/>
+      <w:numFmt w:val="lowerLetter"/>
+      <w:lvlText w:val="%8."/>
+      <w:lvlJc w:val="left"/>
+      <w:pPr>
+        <w:ind w:left="5760" w:hanging="360"/>
+      </w:pPr>
+    </w:lvl>
+    <w:lvl w:ilvl="8" w:tplc="0409001B" w:tentative="1">
+      <w:start w:val="1"/>
+      <w:numFmt w:val="lowerRoman"/>
+      <w:lvlText w:val="%9."/>
+      <w:lvlJc w:val="right"/>
+      <w:pPr>
+        <w:ind w:left="6480" w:hanging="180"/>
+      </w:pPr>
+    </w:lvl>
+  </w:abstractNum>
+  <w:abstractNum w:abstractNumId="5" w15:restartNumberingAfterBreak="0">
     <w:nsid w:val="3F71133A"/>
     <w:multiLevelType w:val="hybridMultilevel"/>
     <w:tmpl w:val="DD8015D6"/>
@@ -2694,7 +3257,7 @@
       </w:pPr>
     </w:lvl>
   </w:abstractNum>
-  <w:abstractNum w:abstractNumId="4" w15:restartNumberingAfterBreak="0">
+  <w:abstractNum w:abstractNumId="6" w15:restartNumberingAfterBreak="0">
     <w:nsid w:val="3F7642AE"/>
     <w:multiLevelType w:val="multilevel"/>
     <w:tmpl w:val="98B26520"/>
@@ -2843,7 +3406,7 @@
       </w:rPr>
     </w:lvl>
   </w:abstractNum>
-  <w:abstractNum w:abstractNumId="5" w15:restartNumberingAfterBreak="0">
+  <w:abstractNum w:abstractNumId="7" w15:restartNumberingAfterBreak="0">
     <w:nsid w:val="414C3256"/>
     <w:multiLevelType w:val="hybridMultilevel"/>
     <w:tmpl w:val="2ED04B2E"/>
@@ -2932,7 +3495,7 @@
       </w:pPr>
     </w:lvl>
   </w:abstractNum>
-  <w:abstractNum w:abstractNumId="6" w15:restartNumberingAfterBreak="0">
+  <w:abstractNum w:abstractNumId="8" w15:restartNumberingAfterBreak="0">
     <w:nsid w:val="43460E5F"/>
     <w:multiLevelType w:val="hybridMultilevel"/>
     <w:tmpl w:val="92E254EA"/>
@@ -3021,7 +3584,96 @@
       </w:pPr>
     </w:lvl>
   </w:abstractNum>
-  <w:abstractNum w:abstractNumId="7" w15:restartNumberingAfterBreak="0">
+  <w:abstractNum w:abstractNumId="9" w15:restartNumberingAfterBreak="0">
+    <w:nsid w:val="50EA6B9D"/>
+    <w:multiLevelType w:val="hybridMultilevel"/>
+    <w:tmpl w:val="1E96BD4E"/>
+    <w:lvl w:ilvl="0" w:tplc="300A000F">
+      <w:start w:val="1"/>
+      <w:numFmt w:val="decimal"/>
+      <w:lvlText w:val="%1."/>
+      <w:lvlJc w:val="left"/>
+      <w:pPr>
+        <w:ind w:left="1224" w:hanging="360"/>
+      </w:pPr>
+      <w:rPr>
+        <w:rFonts w:hint="default"/>
+      </w:rPr>
+    </w:lvl>
+    <w:lvl w:ilvl="1" w:tplc="04090019" w:tentative="1">
+      <w:start w:val="1"/>
+      <w:numFmt w:val="lowerLetter"/>
+      <w:lvlText w:val="%2."/>
+      <w:lvlJc w:val="left"/>
+      <w:pPr>
+        <w:ind w:left="1944" w:hanging="360"/>
+      </w:pPr>
+    </w:lvl>
+    <w:lvl w:ilvl="2" w:tplc="0409001B" w:tentative="1">
+      <w:start w:val="1"/>
+      <w:numFmt w:val="lowerRoman"/>
+      <w:lvlText w:val="%3."/>
+      <w:lvlJc w:val="right"/>
+      <w:pPr>
+        <w:ind w:left="2664" w:hanging="180"/>
+      </w:pPr>
+    </w:lvl>
+    <w:lvl w:ilvl="3" w:tplc="0409000F" w:tentative="1">
+      <w:start w:val="1"/>
+      <w:numFmt w:val="decimal"/>
+      <w:lvlText w:val="%4."/>
+      <w:lvlJc w:val="left"/>
+      <w:pPr>
+        <w:ind w:left="3384" w:hanging="360"/>
+      </w:pPr>
+    </w:lvl>
+    <w:lvl w:ilvl="4" w:tplc="04090019" w:tentative="1">
+      <w:start w:val="1"/>
+      <w:numFmt w:val="lowerLetter"/>
+      <w:lvlText w:val="%5."/>
+      <w:lvlJc w:val="left"/>
+      <w:pPr>
+        <w:ind w:left="4104" w:hanging="360"/>
+      </w:pPr>
+    </w:lvl>
+    <w:lvl w:ilvl="5" w:tplc="0409001B" w:tentative="1">
+      <w:start w:val="1"/>
+      <w:numFmt w:val="lowerRoman"/>
+      <w:lvlText w:val="%6."/>
+      <w:lvlJc w:val="right"/>
+      <w:pPr>
+        <w:ind w:left="4824" w:hanging="180"/>
+      </w:pPr>
+    </w:lvl>
+    <w:lvl w:ilvl="6" w:tplc="0409000F" w:tentative="1">
+      <w:start w:val="1"/>
+      <w:numFmt w:val="decimal"/>
+      <w:lvlText w:val="%7."/>
+      <w:lvlJc w:val="left"/>
+      <w:pPr>
+        <w:ind w:left="5544" w:hanging="360"/>
+      </w:pPr>
+    </w:lvl>
+    <w:lvl w:ilvl="7" w:tplc="04090019" w:tentative="1">
+      <w:start w:val="1"/>
+      <w:numFmt w:val="lowerLetter"/>
+      <w:lvlText w:val="%8."/>
+      <w:lvlJc w:val="left"/>
+      <w:pPr>
+        <w:ind w:left="6264" w:hanging="360"/>
+      </w:pPr>
+    </w:lvl>
+    <w:lvl w:ilvl="8" w:tplc="0409001B" w:tentative="1">
+      <w:start w:val="1"/>
+      <w:numFmt w:val="lowerRoman"/>
+      <w:lvlText w:val="%9."/>
+      <w:lvlJc w:val="right"/>
+      <w:pPr>
+        <w:ind w:left="6984" w:hanging="180"/>
+      </w:pPr>
+    </w:lvl>
+  </w:abstractNum>
+  <w:abstractNum w:abstractNumId="10" w15:restartNumberingAfterBreak="0">
     <w:nsid w:val="551C6569"/>
     <w:multiLevelType w:val="hybridMultilevel"/>
     <w:tmpl w:val="80E2EC4C"/>
@@ -3110,10 +3762,10 @@
       </w:pPr>
     </w:lvl>
   </w:abstractNum>
-  <w:abstractNum w:abstractNumId="8" w15:restartNumberingAfterBreak="0">
+  <w:abstractNum w:abstractNumId="11" w15:restartNumberingAfterBreak="0">
     <w:nsid w:val="587C4A36"/>
     <w:multiLevelType w:val="hybridMultilevel"/>
-    <w:tmpl w:val="B31CCDAA"/>
+    <w:tmpl w:val="FA2AB590"/>
     <w:lvl w:ilvl="0" w:tplc="300A000F">
       <w:start w:val="1"/>
       <w:numFmt w:val="decimal"/>
@@ -3199,7 +3851,7 @@
       </w:pPr>
     </w:lvl>
   </w:abstractNum>
-  <w:abstractNum w:abstractNumId="9" w15:restartNumberingAfterBreak="0">
+  <w:abstractNum w:abstractNumId="12" w15:restartNumberingAfterBreak="0">
     <w:nsid w:val="58AA38CC"/>
     <w:multiLevelType w:val="hybridMultilevel"/>
     <w:tmpl w:val="2ED04B2E"/>
@@ -3288,7 +3940,7 @@
       </w:pPr>
     </w:lvl>
   </w:abstractNum>
-  <w:abstractNum w:abstractNumId="10" w15:restartNumberingAfterBreak="0">
+  <w:abstractNum w:abstractNumId="13" w15:restartNumberingAfterBreak="0">
     <w:nsid w:val="5DBE7D7B"/>
     <w:multiLevelType w:val="hybridMultilevel"/>
     <w:tmpl w:val="65B2D698"/>
@@ -3401,7 +4053,7 @@
       </w:rPr>
     </w:lvl>
   </w:abstractNum>
-  <w:abstractNum w:abstractNumId="11" w15:restartNumberingAfterBreak="0">
+  <w:abstractNum w:abstractNumId="14" w15:restartNumberingAfterBreak="0">
     <w:nsid w:val="610833A1"/>
     <w:multiLevelType w:val="hybridMultilevel"/>
     <w:tmpl w:val="2ED04B2E"/>
@@ -3490,7 +4142,96 @@
       </w:pPr>
     </w:lvl>
   </w:abstractNum>
-  <w:abstractNum w:abstractNumId="12" w15:restartNumberingAfterBreak="0">
+  <w:abstractNum w:abstractNumId="15" w15:restartNumberingAfterBreak="0">
+    <w:nsid w:val="6F3216D1"/>
+    <w:multiLevelType w:val="hybridMultilevel"/>
+    <w:tmpl w:val="674E8BD6"/>
+    <w:lvl w:ilvl="0" w:tplc="300A000F">
+      <w:start w:val="1"/>
+      <w:numFmt w:val="decimal"/>
+      <w:lvlText w:val="%1."/>
+      <w:lvlJc w:val="left"/>
+      <w:pPr>
+        <w:ind w:left="720" w:hanging="360"/>
+      </w:pPr>
+      <w:rPr>
+        <w:rFonts w:hint="default"/>
+      </w:rPr>
+    </w:lvl>
+    <w:lvl w:ilvl="1" w:tplc="300A0019" w:tentative="1">
+      <w:start w:val="1"/>
+      <w:numFmt w:val="lowerLetter"/>
+      <w:lvlText w:val="%2."/>
+      <w:lvlJc w:val="left"/>
+      <w:pPr>
+        <w:ind w:left="1440" w:hanging="360"/>
+      </w:pPr>
+    </w:lvl>
+    <w:lvl w:ilvl="2" w:tplc="300A001B" w:tentative="1">
+      <w:start w:val="1"/>
+      <w:numFmt w:val="lowerRoman"/>
+      <w:lvlText w:val="%3."/>
+      <w:lvlJc w:val="right"/>
+      <w:pPr>
+        <w:ind w:left="2160" w:hanging="180"/>
+      </w:pPr>
+    </w:lvl>
+    <w:lvl w:ilvl="3" w:tplc="300A000F" w:tentative="1">
+      <w:start w:val="1"/>
+      <w:numFmt w:val="decimal"/>
+      <w:lvlText w:val="%4."/>
+      <w:lvlJc w:val="left"/>
+      <w:pPr>
+        <w:ind w:left="2880" w:hanging="360"/>
+      </w:pPr>
+    </w:lvl>
+    <w:lvl w:ilvl="4" w:tplc="300A0019" w:tentative="1">
+      <w:start w:val="1"/>
+      <w:numFmt w:val="lowerLetter"/>
+      <w:lvlText w:val="%5."/>
+      <w:lvlJc w:val="left"/>
+      <w:pPr>
+        <w:ind w:left="3600" w:hanging="360"/>
+      </w:pPr>
+    </w:lvl>
+    <w:lvl w:ilvl="5" w:tplc="300A001B" w:tentative="1">
+      <w:start w:val="1"/>
+      <w:numFmt w:val="lowerRoman"/>
+      <w:lvlText w:val="%6."/>
+      <w:lvlJc w:val="right"/>
+      <w:pPr>
+        <w:ind w:left="4320" w:hanging="180"/>
+      </w:pPr>
+    </w:lvl>
+    <w:lvl w:ilvl="6" w:tplc="300A000F" w:tentative="1">
+      <w:start w:val="1"/>
+      <w:numFmt w:val="decimal"/>
+      <w:lvlText w:val="%7."/>
+      <w:lvlJc w:val="left"/>
+      <w:pPr>
+        <w:ind w:left="5040" w:hanging="360"/>
+      </w:pPr>
+    </w:lvl>
+    <w:lvl w:ilvl="7" w:tplc="300A0019" w:tentative="1">
+      <w:start w:val="1"/>
+      <w:numFmt w:val="lowerLetter"/>
+      <w:lvlText w:val="%8."/>
+      <w:lvlJc w:val="left"/>
+      <w:pPr>
+        <w:ind w:left="5760" w:hanging="360"/>
+      </w:pPr>
+    </w:lvl>
+    <w:lvl w:ilvl="8" w:tplc="300A001B" w:tentative="1">
+      <w:start w:val="1"/>
+      <w:numFmt w:val="lowerRoman"/>
+      <w:lvlText w:val="%9."/>
+      <w:lvlJc w:val="right"/>
+      <w:pPr>
+        <w:ind w:left="6480" w:hanging="180"/>
+      </w:pPr>
+    </w:lvl>
+  </w:abstractNum>
+  <w:abstractNum w:abstractNumId="16" w15:restartNumberingAfterBreak="0">
     <w:nsid w:val="776D69AC"/>
     <w:multiLevelType w:val="hybridMultilevel"/>
     <w:tmpl w:val="B31CCDAA"/>
@@ -3579,7 +4320,7 @@
       </w:pPr>
     </w:lvl>
   </w:abstractNum>
-  <w:abstractNum w:abstractNumId="13" w15:restartNumberingAfterBreak="0">
+  <w:abstractNum w:abstractNumId="17" w15:restartNumberingAfterBreak="0">
     <w:nsid w:val="779F539E"/>
     <w:multiLevelType w:val="hybridMultilevel"/>
     <w:tmpl w:val="2ED04B2E"/>
@@ -3668,7 +4409,96 @@
       </w:pPr>
     </w:lvl>
   </w:abstractNum>
-  <w:abstractNum w:abstractNumId="14" w15:restartNumberingAfterBreak="0">
+  <w:abstractNum w:abstractNumId="18" w15:restartNumberingAfterBreak="0">
+    <w:nsid w:val="79AE66AA"/>
+    <w:multiLevelType w:val="hybridMultilevel"/>
+    <w:tmpl w:val="9084B7D8"/>
+    <w:lvl w:ilvl="0" w:tplc="94203ACC">
+      <w:start w:val="2"/>
+      <w:numFmt w:val="decimal"/>
+      <w:lvlText w:val="%1."/>
+      <w:lvlJc w:val="left"/>
+      <w:pPr>
+        <w:ind w:left="720" w:hanging="360"/>
+      </w:pPr>
+      <w:rPr>
+        <w:rFonts w:hint="default"/>
+      </w:rPr>
+    </w:lvl>
+    <w:lvl w:ilvl="1" w:tplc="04090019" w:tentative="1">
+      <w:start w:val="1"/>
+      <w:numFmt w:val="lowerLetter"/>
+      <w:lvlText w:val="%2."/>
+      <w:lvlJc w:val="left"/>
+      <w:pPr>
+        <w:ind w:left="1440" w:hanging="360"/>
+      </w:pPr>
+    </w:lvl>
+    <w:lvl w:ilvl="2" w:tplc="0409001B" w:tentative="1">
+      <w:start w:val="1"/>
+      <w:numFmt w:val="lowerRoman"/>
+      <w:lvlText w:val="%3."/>
+      <w:lvlJc w:val="right"/>
+      <w:pPr>
+        <w:ind w:left="2160" w:hanging="180"/>
+      </w:pPr>
+    </w:lvl>
+    <w:lvl w:ilvl="3" w:tplc="0409000F" w:tentative="1">
+      <w:start w:val="1"/>
+      <w:numFmt w:val="decimal"/>
+      <w:lvlText w:val="%4."/>
+      <w:lvlJc w:val="left"/>
+      <w:pPr>
+        <w:ind w:left="2880" w:hanging="360"/>
+      </w:pPr>
+    </w:lvl>
+    <w:lvl w:ilvl="4" w:tplc="04090019" w:tentative="1">
+      <w:start w:val="1"/>
+      <w:numFmt w:val="lowerLetter"/>
+      <w:lvlText w:val="%5."/>
+      <w:lvlJc w:val="left"/>
+      <w:pPr>
+        <w:ind w:left="3600" w:hanging="360"/>
+      </w:pPr>
+    </w:lvl>
+    <w:lvl w:ilvl="5" w:tplc="0409001B" w:tentative="1">
+      <w:start w:val="1"/>
+      <w:numFmt w:val="lowerRoman"/>
+      <w:lvlText w:val="%6."/>
+      <w:lvlJc w:val="right"/>
+      <w:pPr>
+        <w:ind w:left="4320" w:hanging="180"/>
+      </w:pPr>
+    </w:lvl>
+    <w:lvl w:ilvl="6" w:tplc="0409000F" w:tentative="1">
+      <w:start w:val="1"/>
+      <w:numFmt w:val="decimal"/>
+      <w:lvlText w:val="%7."/>
+      <w:lvlJc w:val="left"/>
+      <w:pPr>
+        <w:ind w:left="5040" w:hanging="360"/>
+      </w:pPr>
+    </w:lvl>
+    <w:lvl w:ilvl="7" w:tplc="04090019" w:tentative="1">
+      <w:start w:val="1"/>
+      <w:numFmt w:val="lowerLetter"/>
+      <w:lvlText w:val="%8."/>
+      <w:lvlJc w:val="left"/>
+      <w:pPr>
+        <w:ind w:left="5760" w:hanging="360"/>
+      </w:pPr>
+    </w:lvl>
+    <w:lvl w:ilvl="8" w:tplc="0409001B" w:tentative="1">
+      <w:start w:val="1"/>
+      <w:numFmt w:val="lowerRoman"/>
+      <w:lvlText w:val="%9."/>
+      <w:lvlJc w:val="right"/>
+      <w:pPr>
+        <w:ind w:left="6480" w:hanging="180"/>
+      </w:pPr>
+    </w:lvl>
+  </w:abstractNum>
+  <w:abstractNum w:abstractNumId="19" w15:restartNumberingAfterBreak="0">
     <w:nsid w:val="7BC51A56"/>
     <w:multiLevelType w:val="hybridMultilevel"/>
     <w:tmpl w:val="2ED04B2E"/>
@@ -3758,49 +4588,64 @@
     </w:lvl>
   </w:abstractNum>
   <w:num w:numId="1">
-    <w:abstractNumId w:val="4"/>
+    <w:abstractNumId w:val="6"/>
   </w:num>
   <w:num w:numId="2">
-    <w:abstractNumId w:val="13"/>
+    <w:abstractNumId w:val="17"/>
   </w:num>
   <w:num w:numId="3">
     <w:abstractNumId w:val="1"/>
   </w:num>
   <w:num w:numId="4">
-    <w:abstractNumId w:val="5"/>
+    <w:abstractNumId w:val="7"/>
   </w:num>
   <w:num w:numId="5">
     <w:abstractNumId w:val="2"/>
   </w:num>
   <w:num w:numId="6">
-    <w:abstractNumId w:val="10"/>
+    <w:abstractNumId w:val="13"/>
   </w:num>
   <w:num w:numId="7">
-    <w:abstractNumId w:val="9"/>
+    <w:abstractNumId w:val="12"/>
   </w:num>
   <w:num w:numId="8">
+    <w:abstractNumId w:val="19"/>
+  </w:num>
+  <w:num w:numId="9">
     <w:abstractNumId w:val="14"/>
   </w:num>
-  <w:num w:numId="9">
+  <w:num w:numId="10">
     <w:abstractNumId w:val="11"/>
   </w:num>
-  <w:num w:numId="10">
-    <w:abstractNumId w:val="8"/>
-  </w:num>
   <w:num w:numId="11">
-    <w:abstractNumId w:val="12"/>
+    <w:abstractNumId w:val="16"/>
   </w:num>
   <w:num w:numId="12">
     <w:abstractNumId w:val="0"/>
   </w:num>
   <w:num w:numId="13">
-    <w:abstractNumId w:val="6"/>
+    <w:abstractNumId w:val="8"/>
   </w:num>
   <w:num w:numId="14">
-    <w:abstractNumId w:val="7"/>
+    <w:abstractNumId w:val="10"/>
   </w:num>
   <w:num w:numId="15">
+    <w:abstractNumId w:val="5"/>
+  </w:num>
+  <w:num w:numId="16">
+    <w:abstractNumId w:val="9"/>
+  </w:num>
+  <w:num w:numId="17">
+    <w:abstractNumId w:val="15"/>
+  </w:num>
+  <w:num w:numId="18">
+    <w:abstractNumId w:val="18"/>
+  </w:num>
+  <w:num w:numId="19">
     <w:abstractNumId w:val="3"/>
+  </w:num>
+  <w:num w:numId="20">
+    <w:abstractNumId w:val="4"/>
   </w:num>
 </w:numbering>
 </file>

</xml_diff>